<commit_message>
Izmena na Seminarskom radu u delu SEO optimizacija
</commit_message>
<xml_diff>
--- a/Azure1/documentation/Seminarski rad-Azure.docx
+++ b/Azure1/documentation/Seminarski rad-Azure.docx
@@ -716,7 +716,7 @@
               <w:bCs w:val="0"/>
               <w:sz w:val="24"/>
               <w:szCs w:val="24"/>
-              <w:lang w:val="en-150" w:eastAsia="en-150"/>
+              <w:lang/>
             </w:rPr>
           </w:pPr>
           <w:r>
@@ -760,7 +760,7 @@
                 <w:bCs w:val="0"/>
                 <w:sz w:val="24"/>
                 <w:szCs w:val="24"/>
-                <w:lang w:val="en-150" w:eastAsia="en-150"/>
+                <w:lang/>
               </w:rPr>
               <w:tab/>
             </w:r>
@@ -846,7 +846,7 @@
               <w:bCs w:val="0"/>
               <w:sz w:val="24"/>
               <w:szCs w:val="24"/>
-              <w:lang w:val="en-150" w:eastAsia="en-150"/>
+              <w:lang/>
             </w:rPr>
           </w:pPr>
           <w:hyperlink w:anchor="_Toc64729575" w:history="1">
@@ -866,7 +866,7 @@
                 <w:bCs w:val="0"/>
                 <w:sz w:val="24"/>
                 <w:szCs w:val="24"/>
-                <w:lang w:val="en-150" w:eastAsia="en-150"/>
+                <w:lang/>
               </w:rPr>
               <w:tab/>
             </w:r>
@@ -955,7 +955,7 @@
               <w:noProof/>
               <w:sz w:val="24"/>
               <w:szCs w:val="24"/>
-              <w:lang w:val="en-150" w:eastAsia="en-150"/>
+              <w:lang/>
             </w:rPr>
           </w:pPr>
           <w:hyperlink w:anchor="_Toc64729576" w:history="1">
@@ -975,7 +975,7 @@
                 <w:noProof/>
                 <w:sz w:val="24"/>
                 <w:szCs w:val="24"/>
-                <w:lang w:val="en-150" w:eastAsia="en-150"/>
+                <w:lang/>
               </w:rPr>
               <w:tab/>
             </w:r>
@@ -1072,7 +1072,7 @@
               <w:noProof/>
               <w:sz w:val="24"/>
               <w:szCs w:val="24"/>
-              <w:lang w:val="en-150" w:eastAsia="en-150"/>
+              <w:lang/>
             </w:rPr>
           </w:pPr>
           <w:hyperlink w:anchor="_Toc64729577" w:history="1">
@@ -1092,7 +1092,7 @@
                 <w:noProof/>
                 <w:sz w:val="24"/>
                 <w:szCs w:val="24"/>
-                <w:lang w:val="en-150" w:eastAsia="en-150"/>
+                <w:lang/>
               </w:rPr>
               <w:tab/>
             </w:r>
@@ -1189,7 +1189,7 @@
               <w:noProof/>
               <w:sz w:val="24"/>
               <w:szCs w:val="24"/>
-              <w:lang w:val="en-150" w:eastAsia="en-150"/>
+              <w:lang/>
             </w:rPr>
           </w:pPr>
           <w:hyperlink w:anchor="_Toc64729578" w:history="1">
@@ -1210,7 +1210,7 @@
                 <w:noProof/>
                 <w:sz w:val="24"/>
                 <w:szCs w:val="24"/>
-                <w:lang w:val="en-150" w:eastAsia="en-150"/>
+                <w:lang/>
               </w:rPr>
               <w:tab/>
             </w:r>
@@ -1308,7 +1308,7 @@
               <w:noProof/>
               <w:sz w:val="24"/>
               <w:szCs w:val="24"/>
-              <w:lang w:val="en-150" w:eastAsia="en-150"/>
+              <w:lang/>
             </w:rPr>
           </w:pPr>
           <w:hyperlink w:anchor="_Toc64729579" w:history="1">
@@ -1329,7 +1329,7 @@
                 <w:noProof/>
                 <w:sz w:val="24"/>
                 <w:szCs w:val="24"/>
-                <w:lang w:val="en-150" w:eastAsia="en-150"/>
+                <w:lang/>
               </w:rPr>
               <w:tab/>
             </w:r>
@@ -1424,7 +1424,7 @@
               <w:bCs w:val="0"/>
               <w:sz w:val="24"/>
               <w:szCs w:val="24"/>
-              <w:lang w:val="en-150" w:eastAsia="en-150"/>
+              <w:lang/>
             </w:rPr>
           </w:pPr>
           <w:hyperlink w:anchor="_Toc64729580" w:history="1">
@@ -1444,7 +1444,7 @@
                 <w:bCs w:val="0"/>
                 <w:sz w:val="24"/>
                 <w:szCs w:val="24"/>
-                <w:lang w:val="en-150" w:eastAsia="en-150"/>
+                <w:lang/>
               </w:rPr>
               <w:tab/>
             </w:r>
@@ -1531,7 +1531,7 @@
               <w:bCs w:val="0"/>
               <w:sz w:val="24"/>
               <w:szCs w:val="24"/>
-              <w:lang w:val="en-150" w:eastAsia="en-150"/>
+              <w:lang/>
             </w:rPr>
           </w:pPr>
           <w:hyperlink w:anchor="_Toc64729581" w:history="1">
@@ -1552,7 +1552,7 @@
                 <w:bCs w:val="0"/>
                 <w:sz w:val="24"/>
                 <w:szCs w:val="24"/>
-                <w:lang w:val="en-150" w:eastAsia="en-150"/>
+                <w:lang/>
               </w:rPr>
               <w:tab/>
             </w:r>
@@ -1639,7 +1639,7 @@
               <w:bCs w:val="0"/>
               <w:sz w:val="24"/>
               <w:szCs w:val="24"/>
-              <w:lang w:val="en-150" w:eastAsia="en-150"/>
+              <w:lang/>
             </w:rPr>
           </w:pPr>
           <w:hyperlink w:anchor="_Toc64729582" w:history="1">
@@ -1660,7 +1660,7 @@
                 <w:bCs w:val="0"/>
                 <w:sz w:val="24"/>
                 <w:szCs w:val="24"/>
-                <w:lang w:val="en-150" w:eastAsia="en-150"/>
+                <w:lang/>
               </w:rPr>
               <w:tab/>
             </w:r>
@@ -1747,7 +1747,7 @@
               <w:bCs w:val="0"/>
               <w:sz w:val="24"/>
               <w:szCs w:val="24"/>
-              <w:lang w:val="en-150" w:eastAsia="en-150"/>
+              <w:lang/>
             </w:rPr>
           </w:pPr>
           <w:hyperlink w:anchor="_Toc64729583" w:history="1">
@@ -1767,7 +1767,7 @@
                 <w:bCs w:val="0"/>
                 <w:sz w:val="24"/>
                 <w:szCs w:val="24"/>
-                <w:lang w:val="en-150" w:eastAsia="en-150"/>
+                <w:lang/>
               </w:rPr>
               <w:tab/>
             </w:r>
@@ -1863,7 +1863,7 @@
               <w:bCs w:val="0"/>
               <w:sz w:val="24"/>
               <w:szCs w:val="24"/>
-              <w:lang w:val="en-150" w:eastAsia="en-150"/>
+              <w:lang/>
             </w:rPr>
           </w:pPr>
           <w:hyperlink w:anchor="_Toc64729584" w:history="1">
@@ -1884,7 +1884,7 @@
                 <w:bCs w:val="0"/>
                 <w:sz w:val="24"/>
                 <w:szCs w:val="24"/>
-                <w:lang w:val="en-150" w:eastAsia="en-150"/>
+                <w:lang/>
               </w:rPr>
               <w:tab/>
             </w:r>
@@ -1971,7 +1971,7 @@
               <w:bCs w:val="0"/>
               <w:sz w:val="24"/>
               <w:szCs w:val="24"/>
-              <w:lang w:val="en-150" w:eastAsia="en-150"/>
+              <w:lang/>
             </w:rPr>
           </w:pPr>
           <w:hyperlink w:anchor="_Toc64729585" w:history="1">
@@ -1992,7 +1992,7 @@
                 <w:bCs w:val="0"/>
                 <w:sz w:val="24"/>
                 <w:szCs w:val="24"/>
-                <w:lang w:val="en-150" w:eastAsia="en-150"/>
+                <w:lang/>
               </w:rPr>
               <w:tab/>
             </w:r>
@@ -2099,7 +2099,7 @@
               <w:bCs w:val="0"/>
               <w:sz w:val="24"/>
               <w:szCs w:val="24"/>
-              <w:lang w:val="en-150" w:eastAsia="en-150"/>
+              <w:lang/>
             </w:rPr>
           </w:pPr>
           <w:hyperlink w:anchor="_Toc64729586" w:history="1">
@@ -2120,7 +2120,7 @@
                 <w:bCs w:val="0"/>
                 <w:sz w:val="24"/>
                 <w:szCs w:val="24"/>
-                <w:lang w:val="en-150" w:eastAsia="en-150"/>
+                <w:lang/>
               </w:rPr>
               <w:tab/>
             </w:r>
@@ -2207,7 +2207,7 @@
               <w:bCs w:val="0"/>
               <w:sz w:val="24"/>
               <w:szCs w:val="24"/>
-              <w:lang w:val="en-150" w:eastAsia="en-150"/>
+              <w:lang/>
             </w:rPr>
           </w:pPr>
           <w:hyperlink w:anchor="_Toc64729587" w:history="1">
@@ -2295,7 +2295,7 @@
               <w:noProof/>
               <w:sz w:val="24"/>
               <w:szCs w:val="24"/>
-              <w:lang w:val="en-150" w:eastAsia="en-150"/>
+              <w:lang/>
             </w:rPr>
           </w:pPr>
           <w:hyperlink w:anchor="_Toc64729588" w:history="1">
@@ -2545,14 +2545,55 @@
           <w:rStyle w:val="normaltextrun"/>
           <w:lang w:val="en-US"/>
         </w:rPr>
-        <w:t>Знања која је могуће стећи на овом предмету су веома корисна и могуће их је касније проширивати јер предметдаје добру основу за даље</w:t>
-      </w:r>
+        <w:t>Знања која је могуће стећи на овом предмету су веома корисна и могуће их је касније проширивати јер предметдаје добру основу за </w:t>
+      </w:r>
+      <w:proofErr w:type="spellStart"/>
       <w:r>
         <w:rPr>
           <w:rStyle w:val="normaltextrun"/>
           <w:lang w:val="en-US"/>
         </w:rPr>
-        <w:t> усавршавање за </w:t>
+        <w:t>даље</w:t>
+      </w:r>
+      <w:proofErr w:type="spellEnd"/>
+      <w:r>
+        <w:rPr>
+          <w:rStyle w:val="normaltextrun"/>
+          <w:lang w:val="en-US"/>
+        </w:rPr>
+        <w:t> </w:t>
+      </w:r>
+      <w:proofErr w:type="spellStart"/>
+      <w:r>
+        <w:rPr>
+          <w:rStyle w:val="normaltextrun"/>
+          <w:lang w:val="en-US"/>
+        </w:rPr>
+        <w:t>усавршавање</w:t>
+      </w:r>
+      <w:proofErr w:type="spellEnd"/>
+      <w:r>
+        <w:rPr>
+          <w:rStyle w:val="normaltextrun"/>
+          <w:lang w:val="en-US"/>
+        </w:rPr>
+        <w:t> </w:t>
+      </w:r>
+      <w:proofErr w:type="spellStart"/>
+      <w:r>
+        <w:rPr>
+          <w:rStyle w:val="normaltextrun"/>
+          <w:lang w:val="en-US"/>
+        </w:rPr>
+        <w:t>за</w:t>
+      </w:r>
+      <w:proofErr w:type="spellEnd"/>
+      <w:r>
+        <w:rPr>
+          <w:rStyle w:val="normaltextrun"/>
+          <w:lang w:val="en-US"/>
+        </w:rPr>
+        <w:t> </w:t>
       </w:r>
       <w:proofErr w:type="spellStart"/>
       <w:r>
@@ -2796,7 +2837,6 @@
       </w:r>
       <w:bookmarkStart w:id="2" w:name="_Toc64729576"/>
       <w:proofErr w:type="spellStart"/>
-      <w:proofErr w:type="gramStart"/>
       <w:r>
         <w:rPr>
           <w:rFonts w:cs="Times New Roman"/>
@@ -2819,7 +2859,6 @@
       </w:r>
       <w:bookmarkEnd w:id="2"/>
       <w:proofErr w:type="spellEnd"/>
-      <w:proofErr w:type="gramEnd"/>
     </w:p>
     <w:p>
       <w:pPr>
@@ -5919,6 +5958,7 @@
       <w:r>
         <w:rPr>
           <w:rFonts w:ascii="Times New Roman" w:hAnsi="Times New Roman" w:cs="Times New Roman"/>
+          <w:noProof/>
           <w:lang w:val="sr-Cyrl-RS"/>
         </w:rPr>
         <w:drawing>
@@ -7576,7 +7616,6 @@
         <w:t xml:space="preserve"> </w:t>
       </w:r>
       <w:proofErr w:type="spellStart"/>
-      <w:proofErr w:type="gramStart"/>
       <w:r>
         <w:rPr>
           <w:rFonts w:ascii="Times New Roman" w:hAnsi="Times New Roman" w:cs="Times New Roman"/>
@@ -7604,7 +7643,6 @@
         <w:t>историја</w:t>
       </w:r>
       <w:proofErr w:type="spellEnd"/>
-      <w:proofErr w:type="gramEnd"/>
       <w:r>
         <w:rPr>
           <w:rFonts w:ascii="Times New Roman" w:hAnsi="Times New Roman" w:cs="Times New Roman"/>
@@ -7863,7 +7901,6 @@
         <w:t xml:space="preserve"> </w:t>
       </w:r>
       <w:proofErr w:type="spellStart"/>
-      <w:proofErr w:type="gramStart"/>
       <w:r>
         <w:rPr>
           <w:rFonts w:ascii="Times New Roman" w:hAnsi="Times New Roman" w:cs="Times New Roman"/>
@@ -7891,7 +7928,6 @@
         <w:t>приватност</w:t>
       </w:r>
       <w:proofErr w:type="spellEnd"/>
-      <w:proofErr w:type="gramEnd"/>
       <w:r>
         <w:rPr>
           <w:rFonts w:ascii="Times New Roman" w:hAnsi="Times New Roman" w:cs="Times New Roman"/>
@@ -8528,6 +8564,8 @@
       <w:r>
         <w:rPr>
           <w:rFonts w:ascii="Times New Roman" w:eastAsia="Times New Roman" w:hAnsi="Times New Roman" w:cs="Times New Roman"/>
+          <w:b/>
+          <w:bCs/>
           <w:sz w:val="24"/>
           <w:szCs w:val="24"/>
         </w:rPr>
@@ -15783,65 +15821,104 @@
     </w:p>
     <w:p>
       <w:pPr>
-        <w:jc w:val="center"/>
-        <w:rPr>
-          <w:rFonts w:ascii="Times New Roman" w:hAnsi="Times New Roman" w:cs="Times New Roman"/>
-          <w:sz w:val="24"/>
-          <w:szCs w:val="24"/>
-          <w:lang w:val="sr-Cyrl-RS"/>
-        </w:rPr>
-      </w:pPr>
-      <w:r>
-        <w:rPr>
-          <w:rFonts w:ascii="Times New Roman" w:hAnsi="Times New Roman" w:cs="Times New Roman"/>
-          <w:noProof/>
-          <w:sz w:val="24"/>
-          <w:szCs w:val="24"/>
-          <w:lang w:val="sr-Cyrl-RS"/>
-        </w:rPr>
-        <w:drawing>
-          <wp:inline distT="0" distB="0" distL="0" distR="0" wp14:anchorId="53C8875B" wp14:editId="4EFD9C34">
-            <wp:extent cx="2867425" cy="238158"/>
-            <wp:effectExtent l="0" t="0" r="9525" b="9525"/>
-            <wp:docPr id="2" name="Picture 2"/>
-            <wp:cNvGraphicFramePr>
-              <a:graphicFrameLocks xmlns:a="http://schemas.openxmlformats.org/drawingml/2006/main" noChangeAspect="1"/>
-            </wp:cNvGraphicFramePr>
-            <a:graphic xmlns:a="http://schemas.openxmlformats.org/drawingml/2006/main">
-              <a:graphicData uri="http://schemas.openxmlformats.org/drawingml/2006/picture">
-                <pic:pic xmlns:pic="http://schemas.openxmlformats.org/drawingml/2006/picture">
-                  <pic:nvPicPr>
-                    <pic:cNvPr id="1" name=""/>
-                    <pic:cNvPicPr/>
-                  </pic:nvPicPr>
-                  <pic:blipFill>
-                    <a:blip r:embed="rId33"/>
-                    <a:stretch>
-                      <a:fillRect/>
-                    </a:stretch>
-                  </pic:blipFill>
-                  <pic:spPr>
-                    <a:xfrm>
-                      <a:off x="0" y="0"/>
-                      <a:ext cx="2867425" cy="238158"/>
-                    </a:xfrm>
-                    <a:prstGeom prst="rect">
-                      <a:avLst/>
-                    </a:prstGeom>
-                  </pic:spPr>
-                </pic:pic>
-              </a:graphicData>
-            </a:graphic>
-          </wp:inline>
-        </w:drawing>
-      </w:r>
-    </w:p>
-    <w:p>
-      <w:pPr>
-        <w:rPr>
-          <w:rFonts w:ascii="Times New Roman" w:hAnsi="Times New Roman" w:cs="Times New Roman"/>
-          <w:sz w:val="24"/>
-          <w:szCs w:val="24"/>
+        <w:rPr>
+          <w:rFonts w:ascii="Consolas" w:hAnsi="Consolas" w:cs="Times New Roman"/>
+          <w:b/>
+          <w:bCs/>
+          <w:sz w:val="24"/>
+          <w:szCs w:val="24"/>
+          <w:lang w:val="sr-Cyrl-RS"/>
+        </w:rPr>
+      </w:pPr>
+      <w:r>
+        <w:rPr>
+          <w:rFonts w:ascii="Consolas" w:hAnsi="Consolas" w:cs="Times New Roman"/>
+          <w:b/>
+          <w:bCs/>
+          <w:sz w:val="24"/>
+          <w:szCs w:val="24"/>
+          <w:lang w:val="sr-Cyrl-RS"/>
+        </w:rPr>
+        <w:t>&lt;title&gt;WBT2020-Microsoft-Azure&lt;/title&gt;</w:t>
+      </w:r>
+    </w:p>
+    <w:p>
+      <w:pPr>
+        <w:rPr>
+          <w:rFonts w:ascii="Times New Roman" w:hAnsi="Times New Roman" w:cs="Times New Roman"/>
+          <w:lang w:val="sr-Cyrl-RS"/>
+        </w:rPr>
+      </w:pPr>
+      <w:r>
+        <w:rPr>
+          <w:rFonts w:ascii="Times New Roman" w:hAnsi="Times New Roman" w:cs="Times New Roman"/>
+          <w:lang w:val="sr-Cyrl-RS"/>
+        </w:rPr>
+        <w:t>У коду изнад видимо да се кључна реч</w:t>
+      </w:r>
+      <w:r>
+        <w:rPr>
+          <w:rFonts w:ascii="Times New Roman" w:hAnsi="Times New Roman" w:cs="Times New Roman"/>
+          <w:lang w:val="sr-Cyrl-RS"/>
+        </w:rPr>
+        <w:t xml:space="preserve"> </w:t>
+      </w:r>
+      <w:r>
+        <w:rPr>
+          <w:rFonts w:ascii="Times New Roman" w:hAnsi="Times New Roman" w:cs="Times New Roman"/>
+          <w:lang w:val="sr-Latn-RS"/>
+        </w:rPr>
+        <w:t>Microsoft Azure</w:t>
+      </w:r>
+      <w:r>
+        <w:rPr>
+          <w:rFonts w:ascii="Times New Roman" w:hAnsi="Times New Roman" w:cs="Times New Roman"/>
+          <w:lang w:val="sr-Cyrl-RS"/>
+        </w:rPr>
+        <w:t xml:space="preserve"> налази </w:t>
+      </w:r>
+      <w:r>
+        <w:rPr>
+          <w:rFonts w:ascii="Times New Roman" w:hAnsi="Times New Roman" w:cs="Times New Roman"/>
+        </w:rPr>
+        <w:t xml:space="preserve">title </w:t>
+      </w:r>
+      <w:r>
+        <w:rPr>
+          <w:rFonts w:ascii="Times New Roman" w:hAnsi="Times New Roman" w:cs="Times New Roman"/>
+          <w:lang w:val="sr-Cyrl-RS"/>
+        </w:rPr>
+        <w:t xml:space="preserve">тагу, ово је један од битнијих делова у </w:t>
+      </w:r>
+      <w:r>
+        <w:rPr>
+          <w:rFonts w:ascii="Times New Roman" w:hAnsi="Times New Roman" w:cs="Times New Roman"/>
+          <w:sz w:val="24"/>
+          <w:szCs w:val="24"/>
+          <w:lang w:val="sr-Latn-RS"/>
+        </w:rPr>
+        <w:t>SEO</w:t>
+      </w:r>
+      <w:r>
+        <w:rPr>
+          <w:rFonts w:ascii="Times New Roman" w:hAnsi="Times New Roman" w:cs="Times New Roman"/>
+          <w:lang w:val="sr-Cyrl-RS"/>
+        </w:rPr>
+        <w:t xml:space="preserve"> оптиммизацији сајтова значајан због бољег позиционирања сајта.</w:t>
+      </w:r>
+    </w:p>
+    <w:p>
+      <w:pPr>
+        <w:rPr>
+          <w:rFonts w:ascii="Times New Roman" w:hAnsi="Times New Roman" w:cs="Times New Roman"/>
+          <w:lang w:val="sr-Cyrl-RS"/>
+        </w:rPr>
+      </w:pPr>
+    </w:p>
+    <w:p>
+      <w:pPr>
+        <w:rPr>
+          <w:rFonts w:ascii="Times New Roman" w:hAnsi="Times New Roman" w:cs="Times New Roman"/>
           <w:lang w:val="sr-Cyrl-RS"/>
         </w:rPr>
       </w:pPr>
@@ -15926,7 +16003,6 @@
         <w:rPr>
           <w:rFonts w:cs="Times New Roman"/>
         </w:rPr>
-        <w:lastRenderedPageBreak/>
         <w:t>Литература</w:t>
       </w:r>
       <w:bookmarkEnd w:id="31"/>
@@ -15967,7 +16043,7 @@
         </w:rPr>
         <w:t xml:space="preserve">Microsoft Azure, </w:t>
       </w:r>
-      <w:hyperlink r:id="rId34" w:history="1">
+      <w:hyperlink r:id="rId33" w:history="1">
         <w:r>
           <w:rPr>
             <w:rStyle w:val="Hyperlink"/>
@@ -16109,7 +16185,7 @@
         </w:rPr>
         <w:t xml:space="preserve">, </w:t>
       </w:r>
-      <w:hyperlink r:id="rId35">
+      <w:hyperlink r:id="rId34">
         <w:r>
           <w:rPr>
             <w:rStyle w:val="Hyperlink"/>
@@ -16214,7 +16290,7 @@
         </w:rPr>
         <w:t xml:space="preserve">[3] Microsoft Azure, </w:t>
       </w:r>
-      <w:hyperlink r:id="rId36" w:history="1">
+      <w:hyperlink r:id="rId35" w:history="1">
         <w:r>
           <w:rPr>
             <w:rStyle w:val="Hyperlink"/>
@@ -16451,7 +16527,6 @@
       </w:pPr>
       <w:bookmarkStart w:id="32" w:name="_Toc64729588"/>
       <w:r>
-        <w:lastRenderedPageBreak/>
         <w:t>Прилози</w:t>
       </w:r>
       <w:bookmarkEnd w:id="32"/>
@@ -16473,7 +16548,7 @@
         <w:rPr>
           <w:rFonts w:eastAsiaTheme="minorEastAsia"/>
           <w:noProof/>
-          <w:lang w:val="en-150" w:eastAsia="en-150"/>
+          <w:lang/>
         </w:rPr>
       </w:pPr>
       <w:r>
@@ -16572,7 +16647,7 @@
         <w:rPr>
           <w:rFonts w:eastAsiaTheme="minorEastAsia"/>
           <w:noProof/>
-          <w:lang w:val="en-150" w:eastAsia="en-150"/>
+          <w:lang/>
         </w:rPr>
       </w:pPr>
       <w:hyperlink w:anchor="_Toc64730520" w:history="1">
@@ -16662,7 +16737,7 @@
         <w:rPr>
           <w:rFonts w:eastAsiaTheme="minorEastAsia"/>
           <w:noProof/>
-          <w:lang w:val="en-150" w:eastAsia="en-150"/>
+          <w:lang/>
         </w:rPr>
       </w:pPr>
       <w:hyperlink w:anchor="_Toc64730521" w:history="1">
@@ -16743,7 +16818,7 @@
         <w:rPr>
           <w:rFonts w:eastAsiaTheme="minorEastAsia"/>
           <w:noProof/>
-          <w:lang w:val="en-150" w:eastAsia="en-150"/>
+          <w:lang/>
         </w:rPr>
       </w:pPr>
       <w:hyperlink w:anchor="_Toc64730522" w:history="1">
@@ -16824,7 +16899,7 @@
         <w:rPr>
           <w:rFonts w:eastAsiaTheme="minorEastAsia"/>
           <w:noProof/>
-          <w:lang w:val="en-150" w:eastAsia="en-150"/>
+          <w:lang/>
         </w:rPr>
       </w:pPr>
       <w:hyperlink w:anchor="_Toc64730523" w:history="1">
@@ -16905,7 +16980,7 @@
         <w:rPr>
           <w:rFonts w:eastAsiaTheme="minorEastAsia"/>
           <w:noProof/>
-          <w:lang w:val="en-150" w:eastAsia="en-150"/>
+          <w:lang/>
         </w:rPr>
       </w:pPr>
       <w:hyperlink w:anchor="_Toc64730524" w:history="1">
@@ -16986,7 +17061,7 @@
         <w:rPr>
           <w:rFonts w:eastAsiaTheme="minorEastAsia"/>
           <w:noProof/>
-          <w:lang w:val="en-150" w:eastAsia="en-150"/>
+          <w:lang/>
         </w:rPr>
       </w:pPr>
       <w:hyperlink w:anchor="_Toc64730525" w:history="1">
@@ -17067,7 +17142,7 @@
         <w:rPr>
           <w:rFonts w:eastAsiaTheme="minorEastAsia"/>
           <w:noProof/>
-          <w:lang w:val="en-150" w:eastAsia="en-150"/>
+          <w:lang/>
         </w:rPr>
       </w:pPr>
       <w:hyperlink w:anchor="_Toc64730526" w:history="1">
@@ -17148,7 +17223,7 @@
         <w:rPr>
           <w:rFonts w:eastAsiaTheme="minorEastAsia"/>
           <w:noProof/>
-          <w:lang w:val="en-150" w:eastAsia="en-150"/>
+          <w:lang/>
         </w:rPr>
       </w:pPr>
       <w:hyperlink w:anchor="_Toc64730527" w:history="1">
@@ -17229,7 +17304,7 @@
         <w:rPr>
           <w:rFonts w:eastAsiaTheme="minorEastAsia"/>
           <w:noProof/>
-          <w:lang w:val="en-150" w:eastAsia="en-150"/>
+          <w:lang/>
         </w:rPr>
       </w:pPr>
       <w:hyperlink w:anchor="_Toc64730528" w:history="1">
@@ -17310,7 +17385,7 @@
         <w:rPr>
           <w:rFonts w:eastAsiaTheme="minorEastAsia"/>
           <w:noProof/>
-          <w:lang w:val="en-150" w:eastAsia="en-150"/>
+          <w:lang/>
         </w:rPr>
       </w:pPr>
       <w:hyperlink w:anchor="_Toc64730529" w:history="1">
@@ -17391,7 +17466,7 @@
         <w:rPr>
           <w:rFonts w:eastAsiaTheme="minorEastAsia"/>
           <w:noProof/>
-          <w:lang w:val="en-150" w:eastAsia="en-150"/>
+          <w:lang/>
         </w:rPr>
       </w:pPr>
       <w:hyperlink w:anchor="_Toc64730530" w:history="1">
@@ -17472,7 +17547,7 @@
         <w:rPr>
           <w:rFonts w:eastAsiaTheme="minorEastAsia"/>
           <w:noProof/>
-          <w:lang w:val="en-150" w:eastAsia="en-150"/>
+          <w:lang/>
         </w:rPr>
       </w:pPr>
       <w:hyperlink w:anchor="_Toc64730531" w:history="1">
@@ -17553,7 +17628,7 @@
         <w:rPr>
           <w:rFonts w:eastAsiaTheme="minorEastAsia"/>
           <w:noProof/>
-          <w:lang w:val="en-150" w:eastAsia="en-150"/>
+          <w:lang/>
         </w:rPr>
       </w:pPr>
       <w:hyperlink w:anchor="_Toc64730532" w:history="1">
@@ -17634,7 +17709,7 @@
         <w:rPr>
           <w:rFonts w:eastAsiaTheme="minorEastAsia"/>
           <w:noProof/>
-          <w:lang w:val="en-150" w:eastAsia="en-150"/>
+          <w:lang/>
         </w:rPr>
       </w:pPr>
       <w:hyperlink w:anchor="_Toc64730533" w:history="1">
@@ -17715,7 +17790,7 @@
         <w:rPr>
           <w:rFonts w:eastAsiaTheme="minorEastAsia"/>
           <w:noProof/>
-          <w:lang w:val="en-150" w:eastAsia="en-150"/>
+          <w:lang/>
         </w:rPr>
       </w:pPr>
       <w:hyperlink w:anchor="_Toc64730534" w:history="1">
@@ -17796,7 +17871,7 @@
         <w:rPr>
           <w:rFonts w:eastAsiaTheme="minorEastAsia"/>
           <w:noProof/>
-          <w:lang w:val="en-150" w:eastAsia="en-150"/>
+          <w:lang/>
         </w:rPr>
       </w:pPr>
       <w:hyperlink w:anchor="_Toc64730535" w:history="1">
@@ -17901,7 +17976,7 @@
         <w:rPr>
           <w:rFonts w:eastAsiaTheme="minorEastAsia"/>
           <w:noProof/>
-          <w:lang w:val="en-150" w:eastAsia="en-150"/>
+          <w:lang/>
         </w:rPr>
       </w:pPr>
       <w:r>
@@ -20493,6 +20568,19 @@
 </file>
 
 <file path=customXml/item2.xml><?xml version="1.0" encoding="utf-8"?>
+<b:Sources xmlns:b="http://schemas.openxmlformats.org/officeDocument/2006/bibliography" xmlns="http://schemas.openxmlformats.org/officeDocument/2006/bibliography" SelectedStyle="\APASixthEditionOfficeOnline.xsl" StyleName="APA" Version="6"/>
+</file>
+
+<file path=customXml/item3.xml><?xml version="1.0" encoding="utf-8"?>
+<?mso-contentType ?>
+<FormTemplates xmlns="http://schemas.microsoft.com/sharepoint/v3/contenttype/forms">
+  <Display>DocumentLibraryForm</Display>
+  <Edit>DocumentLibraryForm</Edit>
+  <New>DocumentLibraryForm</New>
+</FormTemplates>
+</file>
+
+<file path=customXml/item4.xml><?xml version="1.0" encoding="utf-8"?>
 <ct:contentTypeSchema xmlns:ct="http://schemas.microsoft.com/office/2006/metadata/contentType" xmlns:ma="http://schemas.microsoft.com/office/2006/metadata/properties/metaAttributes" ct:_="" ma:_="" ma:contentTypeName="Dokument" ma:contentTypeID="0x0101007EEDDA583768804B9CF56BC353262EC3" ma:contentTypeVersion="2" ma:contentTypeDescription="Kreiraj novi dokument." ma:contentTypeScope="" ma:versionID="27da6cea166758eb375af97efd60ac70">
   <xsd:schema xmlns:xsd="http://www.w3.org/2001/XMLSchema" xmlns:xs="http://www.w3.org/2001/XMLSchema" xmlns:p="http://schemas.microsoft.com/office/2006/metadata/properties" xmlns:ns2="189e5f54-1fe1-4510-af5c-e066acc149b1" targetNamespace="http://schemas.microsoft.com/office/2006/metadata/properties" ma:root="true" ma:fieldsID="316d5c13726b443684d32af17809b295" ns2:_="">
     <xsd:import namespace="189e5f54-1fe1-4510-af5c-e066acc149b1"/>
@@ -20624,19 +20712,6 @@
 </ct:contentTypeSchema>
 </file>
 
-<file path=customXml/item3.xml><?xml version="1.0" encoding="utf-8"?>
-<?mso-contentType ?>
-<FormTemplates xmlns="http://schemas.microsoft.com/sharepoint/v3/contenttype/forms">
-  <Display>DocumentLibraryForm</Display>
-  <Edit>DocumentLibraryForm</Edit>
-  <New>DocumentLibraryForm</New>
-</FormTemplates>
-</file>
-
-<file path=customXml/item4.xml><?xml version="1.0" encoding="utf-8"?>
-<b:Sources xmlns:b="http://schemas.openxmlformats.org/officeDocument/2006/bibliography" xmlns="http://schemas.openxmlformats.org/officeDocument/2006/bibliography" SelectedStyle="\APASixthEditionOfficeOnline.xsl" StyleName="APA" Version="6"/>
-</file>
-
 <file path=customXml/itemProps1.xml><?xml version="1.0" encoding="utf-8"?>
 <ds:datastoreItem xmlns:ds="http://schemas.openxmlformats.org/officeDocument/2006/customXml" ds:itemID="{5CF430F1-8E13-4273-A109-18CC965FD1CB}">
   <ds:schemaRefs>
@@ -20647,6 +20722,22 @@
 </file>
 
 <file path=customXml/itemProps2.xml><?xml version="1.0" encoding="utf-8"?>
+<ds:datastoreItem xmlns:ds="http://schemas.openxmlformats.org/officeDocument/2006/customXml" ds:itemID="{937E71C6-0D3E-48F1-9EC7-492EBF9A66F3}">
+  <ds:schemaRefs>
+    <ds:schemaRef ds:uri="http://schemas.openxmlformats.org/officeDocument/2006/bibliography"/>
+  </ds:schemaRefs>
+</ds:datastoreItem>
+</file>
+
+<file path=customXml/itemProps3.xml><?xml version="1.0" encoding="utf-8"?>
+<ds:datastoreItem xmlns:ds="http://schemas.openxmlformats.org/officeDocument/2006/customXml" ds:itemID="{1CABCF10-7AF4-4315-BF96-F18C46358CEE}">
+  <ds:schemaRefs>
+    <ds:schemaRef ds:uri="http://schemas.microsoft.com/sharepoint/v3/contenttype/forms"/>
+  </ds:schemaRefs>
+</ds:datastoreItem>
+</file>
+
+<file path=customXml/itemProps4.xml><?xml version="1.0" encoding="utf-8"?>
 <ds:datastoreItem xmlns:ds="http://schemas.openxmlformats.org/officeDocument/2006/customXml" ds:itemID="{9A26D601-9A6A-445A-AB20-CC8712AA1E2E}">
   <ds:schemaRefs>
     <ds:schemaRef ds:uri="http://schemas.microsoft.com/office/2006/metadata/contentType"/>
@@ -20662,20 +20753,4 @@
     <ds:schemaRef ds:uri="http://schemas.microsoft.com/internal/obd"/>
   </ds:schemaRefs>
 </ds:datastoreItem>
-</file>
-
-<file path=customXml/itemProps3.xml><?xml version="1.0" encoding="utf-8"?>
-<ds:datastoreItem xmlns:ds="http://schemas.openxmlformats.org/officeDocument/2006/customXml" ds:itemID="{1CABCF10-7AF4-4315-BF96-F18C46358CEE}">
-  <ds:schemaRefs>
-    <ds:schemaRef ds:uri="http://schemas.microsoft.com/sharepoint/v3/contenttype/forms"/>
-  </ds:schemaRefs>
-</ds:datastoreItem>
-</file>
-
-<file path=customXml/itemProps4.xml><?xml version="1.0" encoding="utf-8"?>
-<ds:datastoreItem xmlns:ds="http://schemas.openxmlformats.org/officeDocument/2006/customXml" ds:itemID="{937E71C6-0D3E-48F1-9EC7-492EBF9A66F3}">
-  <ds:schemaRefs>
-    <ds:schemaRef ds:uri="http://schemas.openxmlformats.org/officeDocument/2006/bibliography"/>
-  </ds:schemaRefs>
-</ds:datastoreItem>
 </file>
</xml_diff>

<commit_message>
Izmena na sajtu vezano za seo optimizaciju
</commit_message>
<xml_diff>
--- a/Azure1/documentation/Seminarski rad-Azure.docx
+++ b/Azure1/documentation/Seminarski rad-Azure.docx
@@ -458,7 +458,29 @@
           <w:szCs w:val="28"/>
           <w:lang w:val="sr-Cyrl-RS"/>
         </w:rPr>
-        <w:t xml:space="preserve">Проф. др Ненад Стефановић                              </w:t>
+        <w:t xml:space="preserve">Проф. </w:t>
+      </w:r>
+      <w:r>
+        <w:rPr>
+          <w:rFonts w:ascii="Times New Roman" w:eastAsia="Times New Roman" w:hAnsi="Times New Roman" w:cs="Times New Roman"/>
+          <w:b/>
+          <w:bCs/>
+          <w:sz w:val="28"/>
+          <w:szCs w:val="28"/>
+          <w:lang w:val="sr-Cyrl-RS"/>
+        </w:rPr>
+        <w:t>Д</w:t>
+      </w:r>
+      <w:r>
+        <w:rPr>
+          <w:rFonts w:ascii="Times New Roman" w:eastAsia="Times New Roman" w:hAnsi="Times New Roman" w:cs="Times New Roman"/>
+          <w:b/>
+          <w:bCs/>
+          <w:sz w:val="28"/>
+          <w:szCs w:val="28"/>
+          <w:lang w:val="sr-Cyrl-RS"/>
+        </w:rPr>
+        <w:t xml:space="preserve">р Ненад Стефановић                              </w:t>
       </w:r>
       <w:r>
         <w:rPr>
@@ -15846,12 +15868,16 @@
       <w:pPr>
         <w:rPr>
           <w:rFonts w:ascii="Times New Roman" w:hAnsi="Times New Roman" w:cs="Times New Roman"/>
-          <w:lang w:val="sr-Cyrl-RS"/>
-        </w:rPr>
-      </w:pPr>
-      <w:r>
-        <w:rPr>
-          <w:rFonts w:ascii="Times New Roman" w:hAnsi="Times New Roman" w:cs="Times New Roman"/>
+          <w:sz w:val="24"/>
+          <w:szCs w:val="24"/>
+          <w:lang w:val="sr-Cyrl-RS"/>
+        </w:rPr>
+      </w:pPr>
+      <w:r>
+        <w:rPr>
+          <w:rFonts w:ascii="Times New Roman" w:hAnsi="Times New Roman" w:cs="Times New Roman"/>
+          <w:sz w:val="24"/>
+          <w:szCs w:val="24"/>
           <w:lang w:val="sr-Cyrl-RS"/>
         </w:rPr>
         <w:t>У коду изнад видимо да се кључна реч</w:t>
@@ -15859,6 +15885,8 @@
       <w:r>
         <w:rPr>
           <w:rFonts w:ascii="Times New Roman" w:hAnsi="Times New Roman" w:cs="Times New Roman"/>
+          <w:sz w:val="24"/>
+          <w:szCs w:val="24"/>
           <w:lang w:val="sr-Cyrl-RS"/>
         </w:rPr>
         <w:t xml:space="preserve"> </w:t>
@@ -15866,6 +15894,8 @@
       <w:r>
         <w:rPr>
           <w:rFonts w:ascii="Times New Roman" w:hAnsi="Times New Roman" w:cs="Times New Roman"/>
+          <w:sz w:val="24"/>
+          <w:szCs w:val="24"/>
           <w:lang w:val="sr-Latn-RS"/>
         </w:rPr>
         <w:t>Microsoft Azure</w:t>
@@ -15873,6 +15903,8 @@
       <w:r>
         <w:rPr>
           <w:rFonts w:ascii="Times New Roman" w:hAnsi="Times New Roman" w:cs="Times New Roman"/>
+          <w:sz w:val="24"/>
+          <w:szCs w:val="24"/>
           <w:lang w:val="sr-Cyrl-RS"/>
         </w:rPr>
         <w:t xml:space="preserve"> налази </w:t>
@@ -15880,12 +15912,16 @@
       <w:r>
         <w:rPr>
           <w:rFonts w:ascii="Times New Roman" w:hAnsi="Times New Roman" w:cs="Times New Roman"/>
+          <w:sz w:val="24"/>
+          <w:szCs w:val="24"/>
         </w:rPr>
         <w:t xml:space="preserve">title </w:t>
       </w:r>
       <w:r>
         <w:rPr>
           <w:rFonts w:ascii="Times New Roman" w:hAnsi="Times New Roman" w:cs="Times New Roman"/>
+          <w:sz w:val="24"/>
+          <w:szCs w:val="24"/>
           <w:lang w:val="sr-Cyrl-RS"/>
         </w:rPr>
         <w:t xml:space="preserve">тагу, ово је један од битнијих делова у </w:t>
@@ -15902,6 +15938,8 @@
       <w:r>
         <w:rPr>
           <w:rFonts w:ascii="Times New Roman" w:hAnsi="Times New Roman" w:cs="Times New Roman"/>
+          <w:sz w:val="24"/>
+          <w:szCs w:val="24"/>
           <w:lang w:val="sr-Cyrl-RS"/>
         </w:rPr>
         <w:t xml:space="preserve"> оптиммизацији сајтова значајан због бољег позиционирања сајта.</w:t>
@@ -15918,16 +15956,255 @@
     <w:p>
       <w:pPr>
         <w:rPr>
-          <w:rFonts w:ascii="Times New Roman" w:hAnsi="Times New Roman" w:cs="Times New Roman"/>
-          <w:lang w:val="sr-Cyrl-RS"/>
-        </w:rPr>
-      </w:pPr>
-    </w:p>
-    <w:p>
-      <w:pPr>
-        <w:rPr>
-          <w:rFonts w:ascii="Times New Roman" w:hAnsi="Times New Roman" w:cs="Times New Roman"/>
-          <w:lang w:val="sr-Cyrl-RS"/>
+          <w:rFonts w:ascii="Consolas" w:hAnsi="Consolas" w:cs="Times New Roman"/>
+          <w:b/>
+          <w:bCs/>
+          <w:lang w:val="sr-Latn-RS"/>
+        </w:rPr>
+      </w:pPr>
+      <w:r>
+        <w:rPr>
+          <w:rFonts w:ascii="Consolas" w:hAnsi="Consolas" w:cs="Times New Roman"/>
+          <w:b/>
+          <w:bCs/>
+          <w:sz w:val="24"/>
+          <w:szCs w:val="24"/>
+          <w:lang w:val="sr-Latn-RS"/>
+        </w:rPr>
+        <w:t>&lt;meta name="description"</w:t>
+      </w:r>
+      <w:r>
+        <w:rPr>
+          <w:rFonts w:ascii="Consolas" w:hAnsi="Consolas" w:cs="Times New Roman"/>
+          <w:b/>
+          <w:bCs/>
+          <w:sz w:val="24"/>
+          <w:szCs w:val="24"/>
+          <w:lang w:val="sr-Latn-RS"/>
+        </w:rPr>
+        <w:t xml:space="preserve"> </w:t>
+      </w:r>
+      <w:r>
+        <w:rPr>
+          <w:rFonts w:ascii="Consolas" w:hAnsi="Consolas" w:cs="Times New Roman"/>
+          <w:b/>
+          <w:bCs/>
+          <w:sz w:val="24"/>
+          <w:szCs w:val="24"/>
+          <w:lang w:val="sr-Latn-RS"/>
+        </w:rPr>
+        <w:t>content="</w:t>
+      </w:r>
+      <w:r>
+        <w:rPr>
+          <w:rFonts w:ascii="Consolas" w:hAnsi="Consolas" w:cs="Times New Roman"/>
+          <w:lang w:val="sr-Latn-RS"/>
+        </w:rPr>
+        <w:t>Microsoft Azure (ranije poznat kao Windows Azure) servis je za računarstvo u oblaku koji je stvorio</w:t>
+      </w:r>
+      <w:r>
+        <w:rPr>
+          <w:rFonts w:ascii="Consolas" w:hAnsi="Consolas" w:cs="Times New Roman"/>
+          <w:lang w:val="sr-Latn-RS"/>
+        </w:rPr>
+        <w:t xml:space="preserve"> </w:t>
+      </w:r>
+      <w:r>
+        <w:rPr>
+          <w:rFonts w:ascii="Consolas" w:hAnsi="Consolas" w:cs="Times New Roman"/>
+          <w:lang w:val="sr-Latn-RS"/>
+        </w:rPr>
+        <w:t>Majkrosoft za pravljenje, testiranje, raspoređivanje i upravljanje aplikacijama i servisima kroz centre podataka kojima upravlja Majkrosoft.</w:t>
+      </w:r>
+      <w:r>
+        <w:rPr>
+          <w:rFonts w:ascii="Consolas" w:hAnsi="Consolas" w:cs="Times New Roman"/>
+          <w:b/>
+          <w:bCs/>
+          <w:sz w:val="24"/>
+          <w:szCs w:val="24"/>
+          <w:lang w:val="sr-Latn-RS"/>
+        </w:rPr>
+        <w:t>"&gt;</w:t>
+      </w:r>
+    </w:p>
+    <w:p>
+      <w:pPr>
+        <w:rPr>
+          <w:rFonts w:ascii="Times New Roman" w:hAnsi="Times New Roman" w:cs="Times New Roman"/>
+          <w:sz w:val="24"/>
+          <w:szCs w:val="24"/>
+          <w:lang w:val="sr-Cyrl-RS"/>
+        </w:rPr>
+      </w:pPr>
+      <w:r>
+        <w:rPr>
+          <w:rFonts w:ascii="Times New Roman" w:hAnsi="Times New Roman" w:cs="Times New Roman"/>
+          <w:sz w:val="24"/>
+          <w:szCs w:val="24"/>
+          <w:lang w:val="sr-Cyrl-RS"/>
+        </w:rPr>
+        <w:t xml:space="preserve">Унутар мета тага везаног за дескрипцију покушавамо да описом </w:t>
+      </w:r>
+      <w:r>
+        <w:rPr>
+          <w:rFonts w:ascii="Times New Roman" w:hAnsi="Times New Roman" w:cs="Times New Roman"/>
+          <w:sz w:val="24"/>
+          <w:szCs w:val="24"/>
+          <w:lang w:val="sr-Cyrl-RS"/>
+        </w:rPr>
+        <w:t>што боље и сажетије опишемо приказ на датом сајту.</w:t>
+      </w:r>
+    </w:p>
+    <w:p>
+      <w:pPr>
+        <w:rPr>
+          <w:rFonts w:ascii="Consolas" w:hAnsi="Consolas" w:cs="Times New Roman"/>
+          <w:sz w:val="24"/>
+          <w:szCs w:val="24"/>
+          <w:lang w:val="sr-Latn-RS"/>
+        </w:rPr>
+      </w:pPr>
+      <w:r>
+        <w:rPr>
+          <w:rFonts w:ascii="Consolas" w:hAnsi="Consolas" w:cs="Times New Roman"/>
+          <w:b/>
+          <w:bCs/>
+          <w:sz w:val="24"/>
+          <w:szCs w:val="24"/>
+          <w:lang w:val="sr-Latn-RS"/>
+        </w:rPr>
+        <w:lastRenderedPageBreak/>
+        <w:t>&lt;meta name="keywords" content="</w:t>
+      </w:r>
+      <w:r>
+        <w:rPr>
+          <w:rFonts w:ascii="Consolas" w:hAnsi="Consolas" w:cs="Times New Roman"/>
+          <w:sz w:val="24"/>
+          <w:szCs w:val="24"/>
+          <w:lang w:val="sr-Latn-RS"/>
+        </w:rPr>
+        <w:t>Windows Azure, Microsoft Azure, windows azure storage, windows azure tutorial for beginners, ...</w:t>
+      </w:r>
+      <w:r>
+        <w:rPr>
+          <w:rFonts w:ascii="Consolas" w:hAnsi="Consolas" w:cs="Times New Roman"/>
+          <w:b/>
+          <w:bCs/>
+          <w:sz w:val="24"/>
+          <w:szCs w:val="24"/>
+          <w:lang w:val="sr-Latn-RS"/>
+        </w:rPr>
+        <w:t>"&gt;</w:t>
+      </w:r>
+    </w:p>
+    <w:p>
+      <w:pPr>
+        <w:rPr>
+          <w:rFonts w:ascii="Times New Roman" w:hAnsi="Times New Roman" w:cs="Times New Roman"/>
+          <w:sz w:val="24"/>
+          <w:szCs w:val="24"/>
+          <w:lang w:val="sr-Cyrl-RS"/>
+        </w:rPr>
+      </w:pPr>
+      <w:r>
+        <w:rPr>
+          <w:rFonts w:ascii="Times New Roman" w:hAnsi="Times New Roman" w:cs="Times New Roman"/>
+          <w:sz w:val="24"/>
+          <w:szCs w:val="24"/>
+          <w:lang w:val="sr-Cyrl-RS"/>
+        </w:rPr>
+        <w:t>Унутар тага везаног за кључне речи уносимо управо њих кључне речи по којима ће веб страница бити лакше пронађена</w:t>
+      </w:r>
+      <w:r>
+        <w:rPr>
+          <w:rFonts w:ascii="Times New Roman" w:hAnsi="Times New Roman" w:cs="Times New Roman"/>
+          <w:sz w:val="24"/>
+          <w:szCs w:val="24"/>
+          <w:lang w:val="sr-Cyrl-RS"/>
+        </w:rPr>
+        <w:t xml:space="preserve"> и рангирана</w:t>
+      </w:r>
+      <w:r>
+        <w:rPr>
+          <w:rFonts w:ascii="Times New Roman" w:hAnsi="Times New Roman" w:cs="Times New Roman"/>
+          <w:sz w:val="24"/>
+          <w:szCs w:val="24"/>
+          <w:lang w:val="sr-Cyrl-RS"/>
+        </w:rPr>
+        <w:t xml:space="preserve"> на интернету.</w:t>
+      </w:r>
+    </w:p>
+    <w:p>
+      <w:pPr>
+        <w:rPr>
+          <w:rFonts w:ascii="Times New Roman" w:hAnsi="Times New Roman" w:cs="Times New Roman"/>
+          <w:sz w:val="24"/>
+          <w:szCs w:val="24"/>
+          <w:lang w:val="sr-Cyrl-RS"/>
+        </w:rPr>
+      </w:pPr>
+      <w:r>
+        <w:rPr>
+          <w:rFonts w:ascii="Times New Roman" w:hAnsi="Times New Roman" w:cs="Times New Roman"/>
+          <w:sz w:val="24"/>
+          <w:szCs w:val="24"/>
+          <w:lang w:val="sr-Cyrl-RS"/>
+        </w:rPr>
+        <w:t>П</w:t>
+      </w:r>
+      <w:r>
+        <w:rPr>
+          <w:rFonts w:ascii="Times New Roman" w:hAnsi="Times New Roman" w:cs="Times New Roman"/>
+          <w:sz w:val="24"/>
+          <w:szCs w:val="24"/>
+          <w:lang w:val="sr-Cyrl-RS"/>
+        </w:rPr>
+        <w:t xml:space="preserve">репоручује се </w:t>
+      </w:r>
+      <w:r>
+        <w:rPr>
+          <w:rFonts w:ascii="Times New Roman" w:hAnsi="Times New Roman" w:cs="Times New Roman"/>
+          <w:sz w:val="24"/>
+          <w:szCs w:val="24"/>
+          <w:lang w:val="sr-Cyrl-RS"/>
+        </w:rPr>
+        <w:t xml:space="preserve">и </w:t>
+      </w:r>
+      <w:r>
+        <w:rPr>
+          <w:rFonts w:ascii="Times New Roman" w:hAnsi="Times New Roman" w:cs="Times New Roman"/>
+          <w:sz w:val="24"/>
+          <w:szCs w:val="24"/>
+          <w:lang w:val="sr-Cyrl-RS"/>
+        </w:rPr>
+        <w:t>да се страница учитава испод 3 секунде</w:t>
+      </w:r>
+      <w:r>
+        <w:rPr>
+          <w:rFonts w:ascii="Times New Roman" w:hAnsi="Times New Roman" w:cs="Times New Roman"/>
+          <w:sz w:val="24"/>
+          <w:szCs w:val="24"/>
+          <w:lang w:val="sr-Cyrl-RS"/>
+        </w:rPr>
+        <w:t>.</w:t>
+      </w:r>
+    </w:p>
+    <w:p>
+      <w:pPr>
+        <w:rPr>
+          <w:rFonts w:ascii="Times New Roman" w:hAnsi="Times New Roman" w:cs="Times New Roman"/>
+          <w:sz w:val="24"/>
+          <w:szCs w:val="24"/>
+          <w:lang w:val="sr-Latn-RS"/>
+        </w:rPr>
+      </w:pPr>
+    </w:p>
+    <w:p>
+      <w:pPr>
+        <w:rPr>
+          <w:rFonts w:ascii="Consolas" w:hAnsi="Consolas" w:cs="Times New Roman"/>
+          <w:lang w:val="sr-Latn-RS"/>
         </w:rPr>
       </w:pPr>
     </w:p>
@@ -15948,6 +16225,142 @@
         <w:t>Завршно тестирање</w:t>
       </w:r>
       <w:bookmarkEnd w:id="30"/>
+    </w:p>
+    <w:p>
+      <w:pPr>
+        <w:rPr>
+          <w:rFonts w:ascii="Times New Roman" w:hAnsi="Times New Roman" w:cs="Times New Roman"/>
+          <w:lang w:val="sr-Cyrl-RS"/>
+        </w:rPr>
+      </w:pPr>
+    </w:p>
+    <w:p>
+      <w:pPr>
+        <w:rPr>
+          <w:rFonts w:ascii="Times New Roman" w:hAnsi="Times New Roman" w:cs="Times New Roman"/>
+          <w:lang w:val="sr-Cyrl-RS"/>
+        </w:rPr>
+      </w:pPr>
+    </w:p>
+    <w:p>
+      <w:pPr>
+        <w:rPr>
+          <w:rFonts w:ascii="Times New Roman" w:hAnsi="Times New Roman" w:cs="Times New Roman"/>
+          <w:lang w:val="sr-Cyrl-RS"/>
+        </w:rPr>
+      </w:pPr>
+    </w:p>
+    <w:p>
+      <w:pPr>
+        <w:rPr>
+          <w:rFonts w:ascii="Times New Roman" w:hAnsi="Times New Roman" w:cs="Times New Roman"/>
+          <w:lang w:val="sr-Cyrl-RS"/>
+        </w:rPr>
+      </w:pPr>
+    </w:p>
+    <w:p>
+      <w:pPr>
+        <w:rPr>
+          <w:rFonts w:ascii="Times New Roman" w:hAnsi="Times New Roman" w:cs="Times New Roman"/>
+          <w:lang w:val="sr-Cyrl-RS"/>
+        </w:rPr>
+      </w:pPr>
+    </w:p>
+    <w:p>
+      <w:pPr>
+        <w:rPr>
+          <w:rFonts w:ascii="Times New Roman" w:hAnsi="Times New Roman" w:cs="Times New Roman"/>
+          <w:lang w:val="sr-Cyrl-RS"/>
+        </w:rPr>
+      </w:pPr>
+    </w:p>
+    <w:p>
+      <w:pPr>
+        <w:rPr>
+          <w:rFonts w:ascii="Times New Roman" w:hAnsi="Times New Roman" w:cs="Times New Roman"/>
+          <w:lang w:val="sr-Cyrl-RS"/>
+        </w:rPr>
+      </w:pPr>
+    </w:p>
+    <w:p>
+      <w:pPr>
+        <w:rPr>
+          <w:rFonts w:ascii="Times New Roman" w:hAnsi="Times New Roman" w:cs="Times New Roman"/>
+          <w:lang w:val="sr-Cyrl-RS"/>
+        </w:rPr>
+      </w:pPr>
+    </w:p>
+    <w:p>
+      <w:pPr>
+        <w:rPr>
+          <w:rFonts w:ascii="Times New Roman" w:hAnsi="Times New Roman" w:cs="Times New Roman"/>
+          <w:lang w:val="sr-Cyrl-RS"/>
+        </w:rPr>
+      </w:pPr>
+    </w:p>
+    <w:p>
+      <w:pPr>
+        <w:rPr>
+          <w:rFonts w:ascii="Times New Roman" w:hAnsi="Times New Roman" w:cs="Times New Roman"/>
+          <w:lang w:val="sr-Cyrl-RS"/>
+        </w:rPr>
+      </w:pPr>
+    </w:p>
+    <w:p>
+      <w:pPr>
+        <w:rPr>
+          <w:rFonts w:ascii="Times New Roman" w:hAnsi="Times New Roman" w:cs="Times New Roman"/>
+          <w:lang w:val="sr-Cyrl-RS"/>
+        </w:rPr>
+      </w:pPr>
+    </w:p>
+    <w:p>
+      <w:pPr>
+        <w:rPr>
+          <w:rFonts w:ascii="Times New Roman" w:hAnsi="Times New Roman" w:cs="Times New Roman"/>
+          <w:lang w:val="sr-Cyrl-RS"/>
+        </w:rPr>
+      </w:pPr>
+    </w:p>
+    <w:p>
+      <w:pPr>
+        <w:rPr>
+          <w:rFonts w:ascii="Times New Roman" w:hAnsi="Times New Roman" w:cs="Times New Roman"/>
+          <w:lang w:val="sr-Cyrl-RS"/>
+        </w:rPr>
+      </w:pPr>
+    </w:p>
+    <w:p>
+      <w:pPr>
+        <w:rPr>
+          <w:rFonts w:ascii="Times New Roman" w:hAnsi="Times New Roman" w:cs="Times New Roman"/>
+          <w:lang w:val="sr-Cyrl-RS"/>
+        </w:rPr>
+      </w:pPr>
+    </w:p>
+    <w:p>
+      <w:pPr>
+        <w:rPr>
+          <w:rFonts w:ascii="Times New Roman" w:hAnsi="Times New Roman" w:cs="Times New Roman"/>
+          <w:lang w:val="sr-Cyrl-RS"/>
+        </w:rPr>
+      </w:pPr>
+    </w:p>
+    <w:p>
+      <w:pPr>
+        <w:rPr>
+          <w:rFonts w:ascii="Times New Roman" w:hAnsi="Times New Roman" w:cs="Times New Roman"/>
+          <w:lang w:val="sr-Cyrl-RS"/>
+        </w:rPr>
+      </w:pPr>
+    </w:p>
+    <w:p>
+      <w:pPr>
+        <w:rPr>
+          <w:rFonts w:ascii="Times New Roman" w:hAnsi="Times New Roman" w:cs="Times New Roman"/>
+          <w:lang w:val="sr-Cyrl-RS"/>
+        </w:rPr>
+      </w:pPr>
     </w:p>
     <w:p>
       <w:pPr>
@@ -16003,6 +16416,7 @@
         <w:rPr>
           <w:rFonts w:cs="Times New Roman"/>
         </w:rPr>
+        <w:lastRenderedPageBreak/>
         <w:t>Литература</w:t>
       </w:r>
       <w:bookmarkEnd w:id="31"/>
@@ -16288,7 +16702,16 @@
           <w:sz w:val="24"/>
           <w:szCs w:val="24"/>
         </w:rPr>
-        <w:t xml:space="preserve">[3] Microsoft Azure, </w:t>
+        <w:t xml:space="preserve">[3] Microsoft </w:t>
+      </w:r>
+      <w:r>
+        <w:rPr>
+          <w:rFonts w:ascii="Times New Roman" w:eastAsia="Calibri" w:hAnsi="Times New Roman" w:cs="Times New Roman"/>
+          <w:color w:val="000000" w:themeColor="text1"/>
+          <w:sz w:val="24"/>
+          <w:szCs w:val="24"/>
+        </w:rPr>
+        <w:t xml:space="preserve">Azure, </w:t>
       </w:r>
       <w:hyperlink r:id="rId35" w:history="1">
         <w:r>
@@ -16333,15 +16756,142 @@
       <w:pPr>
         <w:rPr>
           <w:rFonts w:ascii="Times New Roman" w:hAnsi="Times New Roman" w:cs="Times New Roman"/>
-          <w:lang w:val="sr-Cyrl-RS"/>
-        </w:rPr>
-      </w:pPr>
-    </w:p>
-    <w:p>
-      <w:pPr>
-        <w:rPr>
-          <w:rFonts w:ascii="Times New Roman" w:hAnsi="Times New Roman" w:cs="Times New Roman"/>
-          <w:lang w:val="sr-Cyrl-RS"/>
+          <w:lang w:val="sr-Latn-RS"/>
+        </w:rPr>
+      </w:pPr>
+      <w:r>
+        <w:rPr>
+          <w:rFonts w:ascii="Times New Roman" w:eastAsia="Calibri" w:hAnsi="Times New Roman" w:cs="Times New Roman"/>
+          <w:color w:val="000000" w:themeColor="text1"/>
+          <w:sz w:val="24"/>
+          <w:szCs w:val="24"/>
+        </w:rPr>
+        <w:t>[</w:t>
+      </w:r>
+      <w:r>
+        <w:rPr>
+          <w:rFonts w:ascii="Times New Roman" w:eastAsia="Calibri" w:hAnsi="Times New Roman" w:cs="Times New Roman"/>
+          <w:color w:val="000000" w:themeColor="text1"/>
+          <w:sz w:val="24"/>
+          <w:szCs w:val="24"/>
+        </w:rPr>
+        <w:t>4</w:t>
+      </w:r>
+      <w:r>
+        <w:rPr>
+          <w:rFonts w:ascii="Times New Roman" w:eastAsia="Calibri" w:hAnsi="Times New Roman" w:cs="Times New Roman"/>
+          <w:color w:val="000000" w:themeColor="text1"/>
+          <w:sz w:val="24"/>
+          <w:szCs w:val="24"/>
+        </w:rPr>
+        <w:t xml:space="preserve">] </w:t>
+      </w:r>
+      <w:proofErr w:type="spellStart"/>
+      <w:r>
+        <w:rPr>
+          <w:rFonts w:ascii="Times New Roman" w:eastAsia="Calibri" w:hAnsi="Times New Roman" w:cs="Times New Roman"/>
+          <w:color w:val="000000" w:themeColor="text1"/>
+          <w:sz w:val="24"/>
+          <w:szCs w:val="24"/>
+        </w:rPr>
+        <w:t>Seo</w:t>
+      </w:r>
+      <w:proofErr w:type="spellEnd"/>
+      <w:r>
+        <w:rPr>
+          <w:rFonts w:ascii="Times New Roman" w:eastAsia="Calibri" w:hAnsi="Times New Roman" w:cs="Times New Roman"/>
+          <w:color w:val="000000" w:themeColor="text1"/>
+          <w:sz w:val="24"/>
+          <w:szCs w:val="24"/>
+        </w:rPr>
+        <w:t xml:space="preserve"> </w:t>
+      </w:r>
+      <w:proofErr w:type="spellStart"/>
+      <w:r>
+        <w:rPr>
+          <w:rFonts w:ascii="Times New Roman" w:eastAsia="Calibri" w:hAnsi="Times New Roman" w:cs="Times New Roman"/>
+          <w:color w:val="000000" w:themeColor="text1"/>
+          <w:sz w:val="24"/>
+          <w:szCs w:val="24"/>
+        </w:rPr>
+        <w:t>optimizacija</w:t>
+      </w:r>
+      <w:proofErr w:type="spellEnd"/>
+      <w:r>
+        <w:rPr>
+          <w:rFonts w:ascii="Times New Roman" w:eastAsia="Calibri" w:hAnsi="Times New Roman" w:cs="Times New Roman"/>
+          <w:color w:val="000000" w:themeColor="text1"/>
+          <w:sz w:val="24"/>
+          <w:szCs w:val="24"/>
+        </w:rPr>
+        <w:t xml:space="preserve">, </w:t>
+      </w:r>
+      <w:hyperlink r:id="rId36" w:history="1">
+        <w:r>
+          <w:rPr>
+            <w:rStyle w:val="Hyperlink"/>
+          </w:rPr>
+          <w:t xml:space="preserve">SEO </w:t>
+        </w:r>
+        <w:proofErr w:type="spellStart"/>
+        <w:r>
+          <w:rPr>
+            <w:rStyle w:val="Hyperlink"/>
+          </w:rPr>
+          <w:t>optimalizacija</w:t>
+        </w:r>
+        <w:proofErr w:type="spellEnd"/>
+        <w:r>
+          <w:rPr>
+            <w:rStyle w:val="Hyperlink"/>
+          </w:rPr>
+          <w:t xml:space="preserve"> </w:t>
+        </w:r>
+        <w:proofErr w:type="spellStart"/>
+        <w:r>
+          <w:rPr>
+            <w:rStyle w:val="Hyperlink"/>
+          </w:rPr>
+          <w:t>veb-sajta</w:t>
+        </w:r>
+        <w:proofErr w:type="spellEnd"/>
+        <w:r>
+          <w:rPr>
+            <w:rStyle w:val="Hyperlink"/>
+          </w:rPr>
+          <w:t xml:space="preserve"> — </w:t>
+        </w:r>
+        <w:proofErr w:type="spellStart"/>
+        <w:r>
+          <w:rPr>
+            <w:rStyle w:val="Hyperlink"/>
+          </w:rPr>
+          <w:t>Википедија</w:t>
+        </w:r>
+        <w:proofErr w:type="spellEnd"/>
+        <w:r>
+          <w:rPr>
+            <w:rStyle w:val="Hyperlink"/>
+          </w:rPr>
+          <w:t xml:space="preserve"> (wikipedia.org)</w:t>
+        </w:r>
+      </w:hyperlink>
+      <w:r>
+        <w:t xml:space="preserve">, </w:t>
+      </w:r>
+      <w:r>
+        <w:rPr>
+          <w:rFonts w:ascii="Times New Roman" w:hAnsi="Times New Roman" w:cs="Times New Roman"/>
+          <w:lang w:val="sr-Latn-RS"/>
+        </w:rPr>
+        <w:t xml:space="preserve"> 20.02.2021.</w:t>
+      </w:r>
+    </w:p>
+    <w:p>
+      <w:pPr>
+        <w:rPr>
+          <w:rFonts w:ascii="Times New Roman" w:hAnsi="Times New Roman" w:cs="Times New Roman"/>
+          <w:lang w:val="sr-Latn-RS"/>
         </w:rPr>
       </w:pPr>
     </w:p>
@@ -16527,6 +17077,7 @@
       </w:pPr>
       <w:bookmarkStart w:id="32" w:name="_Toc64729588"/>
       <w:r>
+        <w:lastRenderedPageBreak/>
         <w:t>Прилози</w:t>
       </w:r>
       <w:bookmarkEnd w:id="32"/>

</xml_diff>